<commit_message>
updated datamanagement plan as it had L3 stats, also added pacbio machine to DNA facility
</commit_message>
<xml_diff>
--- a/FacilitiesOtherResources.docx
+++ b/FacilitiesOtherResources.docx
@@ -8,8 +8,6 @@
           <w:b/>
         </w:rPr>
       </w:pPr>
-      <w:bookmarkStart w:id="0" w:name="_GoBack"/>
-      <w:bookmarkEnd w:id="0"/>
       <w:r>
         <w:rPr>
           <w:b/>
@@ -115,7 +113,23 @@
         <w:shd w:val="clear" w:color="auto" w:fill="FFFFFF"/>
       </w:pPr>
       <w:r>
-        <w:t xml:space="preserve">The DNA Facility of the Iowa State University Office of Biotechnology provides research support services for investigators within academia, industry, and government. The DNA Facility is committed to providing quality service in a consistently rapid, dependable, and economical fashion.  The DNA facility operates an </w:t>
+        <w:t>The DNA Facility of the Iowa State University Office of Biotechnology provides research support services for investigators within academia, industry, and government. The DNA Facility is committed to providing quality service in a consistently rapid, dependable, and economical fashion.  The DNA facility operates </w:t>
+      </w:r>
+      <w:r>
+        <w:t xml:space="preserve">a </w:t>
+      </w:r>
+      <w:proofErr w:type="spellStart"/>
+      <w:r>
+        <w:t>PacBio</w:t>
+      </w:r>
+      <w:proofErr w:type="spellEnd"/>
+      <w:r>
+        <w:t xml:space="preserve"> RS II, </w:t>
+      </w:r>
+      <w:bookmarkStart w:id="0" w:name="_GoBack"/>
+      <w:bookmarkEnd w:id="0"/>
+      <w:r>
+        <w:t xml:space="preserve">an </w:t>
       </w:r>
       <w:proofErr w:type="spellStart"/>
       <w:r>
@@ -1322,7 +1336,7 @@
 </file>
 
 <file path=customXml/itemProps1.xml><?xml version="1.0" encoding="utf-8"?>
-<ds:datastoreItem xmlns:ds="http://schemas.openxmlformats.org/officeDocument/2006/customXml" ds:itemID="{0D186D5D-B817-264A-B307-6C13F5D9E724}">
+<ds:datastoreItem xmlns:ds="http://schemas.openxmlformats.org/officeDocument/2006/customXml" ds:itemID="{C6E6EAB9-667A-0A45-822E-4133987A2356}">
   <ds:schemaRefs>
     <ds:schemaRef ds:uri="http://schemas.openxmlformats.org/officeDocument/2006/bibliography"/>
   </ds:schemaRefs>

</xml_diff>